<commit_message>
ajustes para la web
ajustes para la web
</commit_message>
<xml_diff>
--- a/guia de cambios.docx
+++ b/guia de cambios.docx
@@ -18,15 +18,709 @@
           <w:sz w:val="24"/>
           <w:szCs w:val="24"/>
         </w:rPr>
+        <w:t>Actualización de vistas</w:t>
+      </w:r>
+    </w:p>
+    <w:p>
+      <w:pPr>
+        <w:rPr>
+          <w:sz w:val="24"/>
+          <w:szCs w:val="24"/>
+        </w:rPr>
+      </w:pPr>
+      <w:r>
+        <w:rPr>
+          <w:sz w:val="24"/>
+          <w:szCs w:val="24"/>
+        </w:rPr>
+        <w:t>Se realiza la actualización de las vistas administrativas de distintas secciones del sistema</w:t>
+      </w:r>
+    </w:p>
+    <w:p>
+      <w:pPr>
+        <w:rPr>
+          <w:rFonts w:ascii="Calibri" w:eastAsia="Calibri" w:hAnsi="Calibri" w:cs="Calibri"/>
+          <w:sz w:val="24"/>
+        </w:rPr>
+      </w:pPr>
+      <w:r>
+        <w:rPr>
+          <w:rFonts w:ascii="Calibri" w:eastAsia="Calibri" w:hAnsi="Calibri" w:cs="Calibri"/>
+          <w:sz w:val="24"/>
+        </w:rPr>
+        <w:t xml:space="preserve">Sección </w:t>
+      </w:r>
+      <w:r>
+        <w:rPr>
+          <w:rFonts w:ascii="Calibri" w:eastAsia="Calibri" w:hAnsi="Calibri" w:cs="Calibri"/>
+          <w:b/>
+          <w:bCs/>
+          <w:sz w:val="24"/>
+        </w:rPr>
+        <w:t>D</w:t>
+      </w:r>
+      <w:r>
+        <w:rPr>
+          <w:rFonts w:ascii="Calibri" w:eastAsia="Calibri" w:hAnsi="Calibri" w:cs="Calibri"/>
+          <w:b/>
+          <w:bCs/>
+          <w:sz w:val="24"/>
+        </w:rPr>
+        <w:t>epartamentos</w:t>
+      </w:r>
+    </w:p>
+    <w:p>
+      <w:pPr>
+        <w:rPr>
+          <w:rFonts w:ascii="Calibri" w:eastAsia="Calibri" w:hAnsi="Calibri" w:cs="Calibri"/>
+          <w:sz w:val="24"/>
+        </w:rPr>
+      </w:pPr>
+      <w:r>
+        <w:rPr>
+          <w:rFonts w:ascii="Calibri" w:eastAsia="Calibri" w:hAnsi="Calibri" w:cs="Calibri"/>
+          <w:sz w:val="24"/>
+        </w:rPr>
+        <w:t>Antes</w:t>
+      </w:r>
+    </w:p>
+    <w:p>
+      <w:pPr>
+        <w:spacing w:line="240" w:lineRule="auto"/>
+        <w:rPr>
+          <w:rFonts w:ascii="Calibri" w:eastAsia="Calibri" w:hAnsi="Calibri" w:cs="Calibri"/>
+          <w:sz w:val="24"/>
+        </w:rPr>
+      </w:pPr>
+      <w:r>
+        <w:object w:dxaOrig="8640" w:dyaOrig="4229" w14:anchorId="48BF8189">
+          <v:rect id="rectole0000000000" o:spid="_x0000_i1025" style="width:6in;height:211.5pt" o:ole="" o:preferrelative="t" stroked="f">
+            <v:imagedata r:id="rId5" o:title=""/>
+          </v:rect>
+          <o:OLEObject Type="Embed" ProgID="StaticDib" ShapeID="rectole0000000000" DrawAspect="Content" ObjectID="_1780936764" r:id="rId6"/>
+        </w:object>
+      </w:r>
+    </w:p>
+    <w:p>
+      <w:pPr>
+        <w:spacing w:line="240" w:lineRule="auto"/>
+        <w:rPr>
+          <w:rFonts w:ascii="Calibri" w:eastAsia="Calibri" w:hAnsi="Calibri" w:cs="Calibri"/>
+          <w:sz w:val="24"/>
+        </w:rPr>
+      </w:pPr>
+      <w:r>
+        <w:rPr>
+          <w:rFonts w:ascii="Calibri" w:eastAsia="Calibri" w:hAnsi="Calibri" w:cs="Calibri"/>
+          <w:sz w:val="24"/>
+        </w:rPr>
+        <w:t>Ahora</w:t>
+      </w:r>
+    </w:p>
+    <w:p>
+      <w:pPr>
+        <w:spacing w:line="240" w:lineRule="auto"/>
+      </w:pPr>
+      <w:r>
+        <w:object w:dxaOrig="8640" w:dyaOrig="4500" w14:anchorId="75D94DAB">
+          <v:rect id="rectole0000000001" o:spid="_x0000_i1026" style="width:6in;height:225pt" o:ole="" o:preferrelative="t" stroked="f">
+            <v:imagedata r:id="rId7" o:title=""/>
+          </v:rect>
+          <o:OLEObject Type="Embed" ProgID="StaticDib" ShapeID="rectole0000000001" DrawAspect="Content" ObjectID="_1780936765" r:id="rId8"/>
+        </w:object>
+      </w:r>
+    </w:p>
+    <w:p>
+      <w:pPr>
+        <w:spacing w:line="240" w:lineRule="auto"/>
+      </w:pPr>
+    </w:p>
+    <w:p>
+      <w:pPr>
+        <w:spacing w:line="240" w:lineRule="auto"/>
+        <w:rPr>
+          <w:rFonts w:ascii="Calibri" w:eastAsia="Calibri" w:hAnsi="Calibri" w:cs="Calibri"/>
+          <w:sz w:val="24"/>
+        </w:rPr>
+      </w:pPr>
+      <w:r>
+        <w:rPr>
+          <w:rFonts w:ascii="Calibri" w:eastAsia="Calibri" w:hAnsi="Calibri" w:cs="Calibri"/>
+          <w:sz w:val="24"/>
+        </w:rPr>
+        <w:t xml:space="preserve">Sección </w:t>
+      </w:r>
+      <w:r>
+        <w:rPr>
+          <w:rFonts w:ascii="Calibri" w:eastAsia="Calibri" w:hAnsi="Calibri" w:cs="Calibri"/>
+          <w:b/>
+          <w:bCs/>
+          <w:sz w:val="24"/>
+        </w:rPr>
+        <w:t>categorías</w:t>
+      </w:r>
+    </w:p>
+    <w:p>
+      <w:pPr>
+        <w:spacing w:line="240" w:lineRule="auto"/>
+        <w:rPr>
+          <w:rFonts w:ascii="Calibri" w:eastAsia="Calibri" w:hAnsi="Calibri" w:cs="Calibri"/>
+          <w:sz w:val="24"/>
+        </w:rPr>
+      </w:pPr>
+      <w:r>
+        <w:rPr>
+          <w:rFonts w:ascii="Calibri" w:eastAsia="Calibri" w:hAnsi="Calibri" w:cs="Calibri"/>
+          <w:sz w:val="24"/>
+        </w:rPr>
+        <w:t>Antes</w:t>
+      </w:r>
+    </w:p>
+    <w:p>
+      <w:pPr>
+        <w:spacing w:line="240" w:lineRule="auto"/>
+        <w:rPr>
+          <w:rFonts w:ascii="Calibri" w:eastAsia="Calibri" w:hAnsi="Calibri" w:cs="Calibri"/>
+          <w:sz w:val="24"/>
+        </w:rPr>
+      </w:pPr>
+      <w:r>
+        <w:object w:dxaOrig="8640" w:dyaOrig="4484" w14:anchorId="45897EED">
+          <v:rect id="rectole0000000002" o:spid="_x0000_i1029" style="width:6in;height:224.25pt" o:ole="" o:preferrelative="t" stroked="f">
+            <v:imagedata r:id="rId9" o:title=""/>
+          </v:rect>
+          <o:OLEObject Type="Embed" ProgID="StaticDib" ShapeID="rectole0000000002" DrawAspect="Content" ObjectID="_1780936766" r:id="rId10"/>
+        </w:object>
+      </w:r>
+    </w:p>
+    <w:p>
+      <w:pPr>
+        <w:spacing w:line="240" w:lineRule="auto"/>
+        <w:rPr>
+          <w:rFonts w:ascii="Calibri" w:eastAsia="Calibri" w:hAnsi="Calibri" w:cs="Calibri"/>
+          <w:sz w:val="24"/>
+        </w:rPr>
+      </w:pPr>
+      <w:r>
+        <w:rPr>
+          <w:rFonts w:ascii="Calibri" w:eastAsia="Calibri" w:hAnsi="Calibri" w:cs="Calibri"/>
+          <w:sz w:val="24"/>
+        </w:rPr>
+        <w:t>Ahora</w:t>
+      </w:r>
+    </w:p>
+    <w:p>
+      <w:pPr>
+        <w:spacing w:line="240" w:lineRule="auto"/>
+      </w:pPr>
+      <w:r>
+        <w:object w:dxaOrig="8640" w:dyaOrig="4559" w14:anchorId="46D7279C">
+          <v:rect id="rectole0000000003" o:spid="_x0000_i1030" style="width:6in;height:228pt" o:ole="" o:preferrelative="t" stroked="f">
+            <v:imagedata r:id="rId11" o:title=""/>
+          </v:rect>
+          <o:OLEObject Type="Embed" ProgID="StaticDib" ShapeID="rectole0000000003" DrawAspect="Content" ObjectID="_1780936767" r:id="rId12"/>
+        </w:object>
+      </w:r>
+    </w:p>
+    <w:p>
+      <w:pPr>
+        <w:spacing w:line="240" w:lineRule="auto"/>
+      </w:pPr>
+    </w:p>
+    <w:p>
+      <w:pPr>
+        <w:spacing w:line="240" w:lineRule="auto"/>
+        <w:rPr>
+          <w:rFonts w:ascii="Calibri" w:eastAsia="Calibri" w:hAnsi="Calibri" w:cs="Calibri"/>
+          <w:sz w:val="24"/>
+        </w:rPr>
+      </w:pPr>
+      <w:r>
+        <w:rPr>
+          <w:rFonts w:ascii="Calibri" w:eastAsia="Calibri" w:hAnsi="Calibri" w:cs="Calibri"/>
+          <w:sz w:val="24"/>
+        </w:rPr>
         <w:t>Sección</w:t>
       </w:r>
       <w:r>
         <w:rPr>
-          <w:b/>
-          <w:bCs/>
+          <w:rFonts w:ascii="Calibri" w:eastAsia="Calibri" w:hAnsi="Calibri" w:cs="Calibri"/>
+          <w:sz w:val="24"/>
+        </w:rPr>
+        <w:t xml:space="preserve"> </w:t>
+      </w:r>
+      <w:r>
+        <w:rPr>
+          <w:rFonts w:ascii="Calibri" w:eastAsia="Calibri" w:hAnsi="Calibri" w:cs="Calibri"/>
+          <w:b/>
+          <w:bCs/>
+          <w:sz w:val="24"/>
+        </w:rPr>
+        <w:t>áreas</w:t>
+      </w:r>
+    </w:p>
+    <w:p>
+      <w:pPr>
+        <w:spacing w:line="240" w:lineRule="auto"/>
+        <w:rPr>
+          <w:rFonts w:ascii="Calibri" w:eastAsia="Calibri" w:hAnsi="Calibri" w:cs="Calibri"/>
+          <w:sz w:val="24"/>
+        </w:rPr>
+      </w:pPr>
+      <w:r>
+        <w:rPr>
+          <w:rFonts w:ascii="Calibri" w:eastAsia="Calibri" w:hAnsi="Calibri" w:cs="Calibri"/>
+          <w:sz w:val="24"/>
+        </w:rPr>
+        <w:t>Antes</w:t>
+      </w:r>
+    </w:p>
+    <w:p>
+      <w:pPr>
+        <w:spacing w:line="240" w:lineRule="auto"/>
+        <w:rPr>
+          <w:rFonts w:ascii="Calibri" w:eastAsia="Calibri" w:hAnsi="Calibri" w:cs="Calibri"/>
+          <w:sz w:val="24"/>
+        </w:rPr>
+      </w:pPr>
+      <w:r>
+        <w:object w:dxaOrig="8640" w:dyaOrig="4500" w14:anchorId="0F996B9E">
+          <v:rect id="rectole0000000004" o:spid="_x0000_i1033" style="width:6in;height:225pt" o:ole="" o:preferrelative="t" stroked="f">
+            <v:imagedata r:id="rId13" o:title=""/>
+          </v:rect>
+          <o:OLEObject Type="Embed" ProgID="StaticDib" ShapeID="rectole0000000004" DrawAspect="Content" ObjectID="_1780936768" r:id="rId14"/>
+        </w:object>
+      </w:r>
+    </w:p>
+    <w:p>
+      <w:pPr>
+        <w:spacing w:line="240" w:lineRule="auto"/>
+        <w:rPr>
+          <w:rFonts w:ascii="Calibri" w:eastAsia="Calibri" w:hAnsi="Calibri" w:cs="Calibri"/>
+          <w:sz w:val="24"/>
+        </w:rPr>
+      </w:pPr>
+    </w:p>
+    <w:p>
+      <w:pPr>
+        <w:spacing w:line="240" w:lineRule="auto"/>
+        <w:rPr>
+          <w:rFonts w:ascii="Calibri" w:eastAsia="Calibri" w:hAnsi="Calibri" w:cs="Calibri"/>
+          <w:sz w:val="24"/>
+        </w:rPr>
+      </w:pPr>
+      <w:r>
+        <w:rPr>
+          <w:rFonts w:ascii="Calibri" w:eastAsia="Calibri" w:hAnsi="Calibri" w:cs="Calibri"/>
+          <w:sz w:val="24"/>
+        </w:rPr>
+        <w:t>Ahora</w:t>
+      </w:r>
+    </w:p>
+    <w:p>
+      <w:pPr>
+        <w:spacing w:line="240" w:lineRule="auto"/>
+        <w:rPr>
+          <w:rFonts w:ascii="Calibri" w:eastAsia="Calibri" w:hAnsi="Calibri" w:cs="Calibri"/>
+          <w:sz w:val="24"/>
+        </w:rPr>
+      </w:pPr>
+      <w:r>
+        <w:object w:dxaOrig="8640" w:dyaOrig="3974" w14:anchorId="0BC24772">
+          <v:rect id="rectole0000000005" o:spid="_x0000_i1034" style="width:6in;height:198.75pt" o:ole="" o:preferrelative="t" stroked="f">
+            <v:imagedata r:id="rId15" o:title=""/>
+          </v:rect>
+          <o:OLEObject Type="Embed" ProgID="StaticDib" ShapeID="rectole0000000005" DrawAspect="Content" ObjectID="_1780936769" r:id="rId16"/>
+        </w:object>
+      </w:r>
+    </w:p>
+    <w:p>
+      <w:pPr>
+        <w:spacing w:line="240" w:lineRule="auto"/>
+        <w:rPr>
+          <w:rFonts w:ascii="Calibri" w:eastAsia="Calibri" w:hAnsi="Calibri" w:cs="Calibri"/>
+          <w:sz w:val="24"/>
+        </w:rPr>
+      </w:pPr>
+    </w:p>
+    <w:p>
+      <w:pPr>
+        <w:spacing w:line="240" w:lineRule="auto"/>
+        <w:rPr>
+          <w:rFonts w:ascii="Calibri" w:eastAsia="Calibri" w:hAnsi="Calibri" w:cs="Calibri"/>
+          <w:sz w:val="24"/>
+        </w:rPr>
+      </w:pPr>
+      <w:r>
+        <w:rPr>
+          <w:rFonts w:ascii="Calibri" w:eastAsia="Calibri" w:hAnsi="Calibri" w:cs="Calibri"/>
+          <w:sz w:val="24"/>
+        </w:rPr>
+        <w:t>S</w:t>
+      </w:r>
+      <w:r>
+        <w:rPr>
+          <w:rFonts w:ascii="Calibri" w:eastAsia="Calibri" w:hAnsi="Calibri" w:cs="Calibri"/>
+          <w:sz w:val="24"/>
+        </w:rPr>
+        <w:t xml:space="preserve">ección de </w:t>
+      </w:r>
+      <w:r>
+        <w:rPr>
+          <w:rFonts w:ascii="Calibri" w:eastAsia="Calibri" w:hAnsi="Calibri" w:cs="Calibri"/>
+          <w:b/>
+          <w:bCs/>
+          <w:sz w:val="24"/>
+        </w:rPr>
+        <w:t>usuarios</w:t>
+      </w:r>
+    </w:p>
+    <w:p>
+      <w:pPr>
+        <w:spacing w:line="240" w:lineRule="auto"/>
+        <w:rPr>
+          <w:rFonts w:ascii="Calibri" w:eastAsia="Calibri" w:hAnsi="Calibri" w:cs="Calibri"/>
+          <w:sz w:val="24"/>
+        </w:rPr>
+      </w:pPr>
+      <w:r>
+        <w:rPr>
+          <w:rFonts w:ascii="Calibri" w:eastAsia="Calibri" w:hAnsi="Calibri" w:cs="Calibri"/>
+          <w:sz w:val="24"/>
+        </w:rPr>
+        <w:t>Antes</w:t>
+      </w:r>
+    </w:p>
+    <w:p>
+      <w:pPr>
+        <w:spacing w:line="240" w:lineRule="auto"/>
+        <w:rPr>
+          <w:rFonts w:ascii="Calibri" w:eastAsia="Calibri" w:hAnsi="Calibri" w:cs="Calibri"/>
+          <w:sz w:val="24"/>
+        </w:rPr>
+      </w:pPr>
+      <w:r>
+        <w:object w:dxaOrig="8640" w:dyaOrig="4559" w14:anchorId="40DF7070">
+          <v:rect id="rectole0000000006" o:spid="_x0000_i1037" style="width:6in;height:228pt" o:ole="" o:preferrelative="t" stroked="f">
+            <v:imagedata r:id="rId17" o:title=""/>
+          </v:rect>
+          <o:OLEObject Type="Embed" ProgID="StaticDib" ShapeID="rectole0000000006" DrawAspect="Content" ObjectID="_1780936770" r:id="rId18"/>
+        </w:object>
+      </w:r>
+    </w:p>
+    <w:p>
+      <w:pPr>
+        <w:spacing w:line="240" w:lineRule="auto"/>
+        <w:rPr>
+          <w:rFonts w:ascii="Calibri" w:eastAsia="Calibri" w:hAnsi="Calibri" w:cs="Calibri"/>
+          <w:sz w:val="24"/>
+        </w:rPr>
+      </w:pPr>
+      <w:r>
+        <w:rPr>
+          <w:rFonts w:ascii="Calibri" w:eastAsia="Calibri" w:hAnsi="Calibri" w:cs="Calibri"/>
+          <w:sz w:val="24"/>
+        </w:rPr>
+        <w:t>Ahora</w:t>
+      </w:r>
+    </w:p>
+    <w:p>
+      <w:pPr>
+        <w:spacing w:line="240" w:lineRule="auto"/>
+        <w:rPr>
+          <w:rFonts w:ascii="Calibri" w:eastAsia="Calibri" w:hAnsi="Calibri" w:cs="Calibri"/>
+          <w:sz w:val="24"/>
+        </w:rPr>
+      </w:pPr>
+      <w:r>
+        <w:object w:dxaOrig="8640" w:dyaOrig="4484" w14:anchorId="56E960E9">
+          <v:rect id="rectole0000000007" o:spid="_x0000_i1038" style="width:6in;height:224.25pt" o:ole="" o:preferrelative="t" stroked="f">
+            <v:imagedata r:id="rId19" o:title=""/>
+          </v:rect>
+          <o:OLEObject Type="Embed" ProgID="StaticDib" ShapeID="rectole0000000007" DrawAspect="Content" ObjectID="_1780936771" r:id="rId20"/>
+        </w:object>
+      </w:r>
+    </w:p>
+    <w:p>
+      <w:pPr>
+        <w:spacing w:line="240" w:lineRule="auto"/>
+        <w:rPr>
+          <w:rFonts w:ascii="Calibri" w:eastAsia="Calibri" w:hAnsi="Calibri" w:cs="Calibri"/>
+          <w:sz w:val="24"/>
+        </w:rPr>
+      </w:pPr>
+    </w:p>
+    <w:p>
+      <w:pPr>
+        <w:spacing w:line="240" w:lineRule="auto"/>
+        <w:rPr>
+          <w:rFonts w:ascii="Calibri" w:eastAsia="Calibri" w:hAnsi="Calibri" w:cs="Calibri"/>
+          <w:b/>
+          <w:bCs/>
+          <w:sz w:val="24"/>
+        </w:rPr>
+      </w:pPr>
+      <w:r>
+        <w:rPr>
+          <w:rFonts w:ascii="Calibri" w:eastAsia="Calibri" w:hAnsi="Calibri" w:cs="Calibri"/>
+          <w:sz w:val="24"/>
+        </w:rPr>
+        <w:t>S</w:t>
+      </w:r>
+      <w:r>
+        <w:rPr>
+          <w:rFonts w:ascii="Calibri" w:eastAsia="Calibri" w:hAnsi="Calibri" w:cs="Calibri"/>
+          <w:sz w:val="24"/>
+        </w:rPr>
+        <w:t xml:space="preserve">ección </w:t>
+      </w:r>
+      <w:r>
+        <w:rPr>
+          <w:rFonts w:ascii="Calibri" w:eastAsia="Calibri" w:hAnsi="Calibri" w:cs="Calibri"/>
+          <w:b/>
+          <w:bCs/>
+          <w:sz w:val="24"/>
+        </w:rPr>
+        <w:t>R</w:t>
+      </w:r>
+      <w:r>
+        <w:rPr>
+          <w:rFonts w:ascii="Calibri" w:eastAsia="Calibri" w:hAnsi="Calibri" w:cs="Calibri"/>
+          <w:b/>
+          <w:bCs/>
+          <w:sz w:val="24"/>
+        </w:rPr>
+        <w:t>eportes</w:t>
+      </w:r>
+    </w:p>
+    <w:p>
+      <w:pPr>
+        <w:spacing w:line="240" w:lineRule="auto"/>
+        <w:rPr>
+          <w:rFonts w:ascii="Calibri" w:eastAsia="Calibri" w:hAnsi="Calibri" w:cs="Calibri"/>
+          <w:sz w:val="24"/>
+        </w:rPr>
+      </w:pPr>
+      <w:r>
+        <w:rPr>
+          <w:rFonts w:ascii="Calibri" w:eastAsia="Calibri" w:hAnsi="Calibri" w:cs="Calibri"/>
+          <w:b/>
+          <w:bCs/>
+          <w:sz w:val="24"/>
+        </w:rPr>
+        <w:t>Consulta de datos</w:t>
+      </w:r>
+    </w:p>
+    <w:p>
+      <w:pPr>
+        <w:spacing w:line="240" w:lineRule="auto"/>
+        <w:rPr>
+          <w:rFonts w:ascii="Calibri" w:eastAsia="Calibri" w:hAnsi="Calibri" w:cs="Calibri"/>
+          <w:sz w:val="24"/>
+        </w:rPr>
+      </w:pPr>
+      <w:r>
+        <w:rPr>
+          <w:rFonts w:ascii="Calibri" w:eastAsia="Calibri" w:hAnsi="Calibri" w:cs="Calibri"/>
+          <w:sz w:val="24"/>
+        </w:rPr>
+        <w:t>Antes</w:t>
+      </w:r>
+    </w:p>
+    <w:p>
+      <w:pPr>
+        <w:spacing w:line="240" w:lineRule="auto"/>
+        <w:rPr>
+          <w:rFonts w:ascii="Calibri" w:eastAsia="Calibri" w:hAnsi="Calibri" w:cs="Calibri"/>
+          <w:sz w:val="24"/>
+        </w:rPr>
+      </w:pPr>
+      <w:r>
+        <w:object w:dxaOrig="8640" w:dyaOrig="4470" w14:anchorId="22C44AEB">
+          <v:rect id="rectole0000000008" o:spid="_x0000_i1041" style="width:6in;height:223.5pt" o:ole="" o:preferrelative="t" stroked="f">
+            <v:imagedata r:id="rId21" o:title=""/>
+          </v:rect>
+          <o:OLEObject Type="Embed" ProgID="StaticDib" ShapeID="rectole0000000008" DrawAspect="Content" ObjectID="_1780936772" r:id="rId22"/>
+        </w:object>
+      </w:r>
+    </w:p>
+    <w:p>
+      <w:pPr>
+        <w:spacing w:line="240" w:lineRule="auto"/>
+        <w:rPr>
+          <w:rFonts w:ascii="Calibri" w:eastAsia="Calibri" w:hAnsi="Calibri" w:cs="Calibri"/>
+          <w:sz w:val="24"/>
+        </w:rPr>
+      </w:pPr>
+      <w:r>
+        <w:rPr>
+          <w:rFonts w:ascii="Calibri" w:eastAsia="Calibri" w:hAnsi="Calibri" w:cs="Calibri"/>
+          <w:sz w:val="24"/>
+        </w:rPr>
+        <w:t>Ahora</w:t>
+      </w:r>
+    </w:p>
+    <w:p>
+      <w:pPr>
+        <w:spacing w:line="240" w:lineRule="auto"/>
+        <w:rPr>
+          <w:rFonts w:ascii="Calibri" w:eastAsia="Calibri" w:hAnsi="Calibri" w:cs="Calibri"/>
+          <w:sz w:val="24"/>
+        </w:rPr>
+      </w:pPr>
+      <w:r>
+        <w:rPr>
+          <w:rFonts w:ascii="Calibri" w:eastAsia="Calibri" w:hAnsi="Calibri" w:cs="Calibri"/>
+          <w:sz w:val="24"/>
+        </w:rPr>
+        <w:t>S</w:t>
+      </w:r>
+      <w:r>
+        <w:rPr>
+          <w:rFonts w:ascii="Calibri" w:eastAsia="Calibri" w:hAnsi="Calibri" w:cs="Calibri"/>
+          <w:sz w:val="24"/>
+        </w:rPr>
+        <w:t>e realiza la actualización de las consultas en la sección de reportes, en donde se podrá extraer la información de los tickets creados y resuelto con sus estados actuales (nuevo, en proceso, finalizado)</w:t>
+      </w:r>
+    </w:p>
+    <w:p>
+      <w:pPr>
+        <w:spacing w:line="240" w:lineRule="auto"/>
+        <w:rPr>
+          <w:rFonts w:ascii="Calibri" w:eastAsia="Calibri" w:hAnsi="Calibri" w:cs="Calibri"/>
+          <w:sz w:val="24"/>
+        </w:rPr>
+      </w:pPr>
+      <w:r>
+        <w:rPr>
+          <w:rFonts w:ascii="Calibri" w:eastAsia="Calibri" w:hAnsi="Calibri" w:cs="Calibri"/>
+          <w:sz w:val="24"/>
+        </w:rPr>
+        <w:t>Exportar datos a Excel</w:t>
+      </w:r>
+    </w:p>
+    <w:p>
+      <w:pPr>
+        <w:spacing w:line="240" w:lineRule="auto"/>
+        <w:rPr>
+          <w:rFonts w:ascii="Calibri" w:eastAsia="Calibri" w:hAnsi="Calibri" w:cs="Calibri"/>
+          <w:sz w:val="24"/>
+        </w:rPr>
+      </w:pPr>
+      <w:r>
+        <w:rPr>
+          <w:rFonts w:ascii="Calibri" w:eastAsia="Calibri" w:hAnsi="Calibri" w:cs="Calibri"/>
+          <w:sz w:val="24"/>
+        </w:rPr>
+        <w:t>Antes</w:t>
+      </w:r>
+    </w:p>
+    <w:p>
+      <w:pPr>
+        <w:spacing w:line="240" w:lineRule="auto"/>
+        <w:rPr>
+          <w:rFonts w:ascii="Calibri" w:eastAsia="Calibri" w:hAnsi="Calibri" w:cs="Calibri"/>
+          <w:sz w:val="24"/>
+        </w:rPr>
+      </w:pPr>
+      <w:r>
+        <w:rPr>
+          <w:noProof/>
+        </w:rPr>
+        <w:lastRenderedPageBreak/>
+        <w:drawing>
+          <wp:inline distT="0" distB="0" distL="0" distR="0" wp14:anchorId="1FAD734E" wp14:editId="15E26CB7">
+            <wp:extent cx="5943600" cy="5162550"/>
+            <wp:effectExtent l="0" t="0" r="0" b="0"/>
+            <wp:docPr id="335016006" name="Imagen 1"/>
+            <wp:cNvGraphicFramePr>
+              <a:graphicFrameLocks xmlns:a="http://schemas.openxmlformats.org/drawingml/2006/main" noChangeAspect="1"/>
+            </wp:cNvGraphicFramePr>
+            <a:graphic xmlns:a="http://schemas.openxmlformats.org/drawingml/2006/main">
+              <a:graphicData uri="http://schemas.openxmlformats.org/drawingml/2006/picture">
+                <pic:pic xmlns:pic="http://schemas.openxmlformats.org/drawingml/2006/picture">
+                  <pic:nvPicPr>
+                    <pic:cNvPr id="335016006" name=""/>
+                    <pic:cNvPicPr/>
+                  </pic:nvPicPr>
+                  <pic:blipFill>
+                    <a:blip r:embed="rId23"/>
+                    <a:stretch>
+                      <a:fillRect/>
+                    </a:stretch>
+                  </pic:blipFill>
+                  <pic:spPr>
+                    <a:xfrm>
+                      <a:off x="0" y="0"/>
+                      <a:ext cx="5943600" cy="5162550"/>
+                    </a:xfrm>
+                    <a:prstGeom prst="rect">
+                      <a:avLst/>
+                    </a:prstGeom>
+                  </pic:spPr>
+                </pic:pic>
+              </a:graphicData>
+            </a:graphic>
+          </wp:inline>
+        </w:drawing>
+      </w:r>
+    </w:p>
+    <w:p>
+      <w:pPr>
+        <w:rPr>
           <w:sz w:val="24"/>
           <w:szCs w:val="24"/>
         </w:rPr>
+      </w:pPr>
+      <w:r>
+        <w:rPr>
+          <w:sz w:val="24"/>
+          <w:szCs w:val="24"/>
+        </w:rPr>
+        <w:t>Ahora</w:t>
+      </w:r>
+    </w:p>
+    <w:p>
+      <w:pPr>
+        <w:rPr>
+          <w:sz w:val="24"/>
+          <w:szCs w:val="24"/>
+        </w:rPr>
+      </w:pPr>
+    </w:p>
+    <w:p>
+      <w:pPr>
+        <w:rPr>
+          <w:sz w:val="24"/>
+          <w:szCs w:val="24"/>
+        </w:rPr>
+      </w:pPr>
+    </w:p>
+    <w:p>
+      <w:pPr>
+        <w:rPr>
+          <w:b/>
+          <w:bCs/>
+          <w:sz w:val="24"/>
+          <w:szCs w:val="24"/>
+        </w:rPr>
+      </w:pPr>
+      <w:r>
+        <w:rPr>
+          <w:b/>
+          <w:bCs/>
+          <w:sz w:val="24"/>
+          <w:szCs w:val="24"/>
+        </w:rPr>
+        <w:t>Sección</w:t>
+      </w:r>
+      <w:r>
+        <w:rPr>
+          <w:b/>
+          <w:bCs/>
+          <w:sz w:val="24"/>
+          <w:szCs w:val="24"/>
+        </w:rPr>
         <w:t xml:space="preserve"> de </w:t>
       </w:r>
       <w:r>
@@ -53,6 +747,7 @@
         <w:rPr>
           <w:noProof/>
         </w:rPr>
+        <w:lastRenderedPageBreak/>
         <w:drawing>
           <wp:inline distT="0" distB="0" distL="0" distR="0" wp14:anchorId="47892154" wp14:editId="47D3BF81">
             <wp:extent cx="2123959" cy="3067537"/>
@@ -69,7 +764,7 @@
                     <pic:cNvPicPr/>
                   </pic:nvPicPr>
                   <pic:blipFill>
-                    <a:blip r:embed="rId5"/>
+                    <a:blip r:embed="rId24"/>
                     <a:stretch>
                       <a:fillRect/>
                     </a:stretch>
@@ -283,7 +978,7 @@
                     <pic:cNvPicPr/>
                   </pic:nvPicPr>
                   <pic:blipFill>
-                    <a:blip r:embed="rId6"/>
+                    <a:blip r:embed="rId25"/>
                     <a:stretch>
                       <a:fillRect/>
                     </a:stretch>
@@ -332,7 +1027,6 @@
         </w:rPr>
         <w:t xml:space="preserve">Graficas del </w:t>
       </w:r>
-      <w:proofErr w:type="spellStart"/>
       <w:r>
         <w:rPr>
           <w:b/>
@@ -340,9 +1034,17 @@
           <w:sz w:val="24"/>
           <w:szCs w:val="24"/>
         </w:rPr>
-        <w:t>dashboard</w:t>
-      </w:r>
-      <w:proofErr w:type="spellEnd"/>
+        <w:t>D</w:t>
+      </w:r>
+      <w:r>
+        <w:rPr>
+          <w:b/>
+          <w:bCs/>
+          <w:sz w:val="24"/>
+          <w:szCs w:val="24"/>
+        </w:rPr>
+        <w:t>ashboard</w:t>
+      </w:r>
     </w:p>
     <w:p>
       <w:r>
@@ -365,7 +1067,7 @@
                     <pic:cNvPicPr/>
                   </pic:nvPicPr>
                   <pic:blipFill>
-                    <a:blip r:embed="rId7"/>
+                    <a:blip r:embed="rId26"/>
                     <a:stretch>
                       <a:fillRect/>
                     </a:stretch>
@@ -390,15 +1092,13 @@
     <w:p/>
     <w:p>
       <w:r>
-        <w:t xml:space="preserve">Se habilita la función de filtrado en las graficas del </w:t>
-      </w:r>
-      <w:proofErr w:type="spellStart"/>
-      <w:r>
-        <w:t>dashboard</w:t>
-      </w:r>
-      <w:proofErr w:type="spellEnd"/>
-      <w:r>
-        <w:t>, la función de consultar el resumen de datos de meses anteriores.</w:t>
+        <w:t xml:space="preserve">Se habilita la función de filtrado en las </w:t>
+      </w:r>
+      <w:r>
+        <w:t>gráficas</w:t>
+      </w:r>
+      <w:r>
+        <w:t xml:space="preserve"> del dashboard, la función de consultar el resumen de datos de meses anteriores.</w:t>
       </w:r>
     </w:p>
     <w:p/>
@@ -443,7 +1143,7 @@
                     <pic:cNvPicPr/>
                   </pic:nvPicPr>
                   <pic:blipFill>
-                    <a:blip r:embed="rId8"/>
+                    <a:blip r:embed="rId27"/>
                     <a:stretch>
                       <a:fillRect/>
                     </a:stretch>
@@ -547,7 +1247,7 @@
                     <pic:cNvPicPr/>
                   </pic:nvPicPr>
                   <pic:blipFill>
-                    <a:blip r:embed="rId9"/>
+                    <a:blip r:embed="rId28"/>
                     <a:stretch>
                       <a:fillRect/>
                     </a:stretch>
@@ -605,7 +1305,7 @@
                     <pic:cNvPicPr/>
                   </pic:nvPicPr>
                   <pic:blipFill rotWithShape="1">
-                    <a:blip r:embed="rId10"/>
+                    <a:blip r:embed="rId29"/>
                     <a:srcRect l="17949" t="12534" r="68109" b="44170"/>
                     <a:stretch/>
                   </pic:blipFill>

</xml_diff>